<commit_message>
... update stat paragraph ...
</commit_message>
<xml_diff>
--- a/report/bcg-vaccine-efficacy.docx
+++ b/report/bcg-vaccine-efficacy.docx
@@ -83,260 +83,287 @@
         <w:t xml:space="preserve">BCG vaccination </w:t>
       </w:r>
       <w:r>
-        <w:t xml:space="preserve">with respect to </w:t>
+        <w:t xml:space="preserve">with respect to 6 month mortality. </w:t>
+      </w:r>
+      <w:r>
+        <w:t xml:space="preserve">Since some of the infant in the cohort had received DTP injections, a secondary analysis was perform </w:t>
+      </w:r>
+      <w:r>
+        <w:t xml:space="preserve">account for possible interactions between the </w:t>
+      </w:r>
+      <w:r>
+        <w:t xml:space="preserve">BCG </w:t>
+      </w:r>
+      <w:r>
+        <w:t>and DTP vaccine on the mortality rate.</w:t>
+      </w:r>
+    </w:p>
+    <w:p/>
+    <w:p>
+      <w:pPr>
+        <w:pStyle w:val="Overskrift1"/>
+      </w:pPr>
+      <w:r>
+        <w:t>Methods</w:t>
+      </w:r>
+    </w:p>
+    <w:p>
+      <w:pPr>
+        <w:pStyle w:val="Overskrift3"/>
+      </w:pPr>
+      <w:r>
+        <w:t>Study design</w:t>
+      </w:r>
+    </w:p>
+    <w:p>
+      <w:r>
+        <w:t xml:space="preserve">This is </w:t>
       </w:r>
       <w:proofErr w:type="gramStart"/>
       <w:r>
-        <w:t>6 month</w:t>
+        <w:t>an</w:t>
       </w:r>
       <w:proofErr w:type="gramEnd"/>
       <w:r>
-        <w:t xml:space="preserve"> mortality. </w:t>
-      </w:r>
-      <w:r>
-        <w:t xml:space="preserve">Since some of the infant in the cohort had received DTP injections, a secondary analysis was perform </w:t>
-      </w:r>
-      <w:r>
-        <w:t xml:space="preserve">account for possible interactions between the </w:t>
-      </w:r>
-      <w:r>
-        <w:t xml:space="preserve">BCG </w:t>
-      </w:r>
-      <w:r>
-        <w:t>and DTP vaccine on the mortality rate.</w:t>
-      </w:r>
+        <w:t xml:space="preserve"> population-based cohort study organized as a systematic house-to-house survey. </w:t>
+      </w:r>
+      <w:r>
+        <w:t>A nurse</w:t>
+      </w:r>
+      <w:r>
+        <w:t xml:space="preserve"> was sent to </w:t>
+      </w:r>
+      <w:r>
+        <w:t xml:space="preserve">visit </w:t>
+      </w:r>
+      <w:r>
+        <w:t>every household in the district ….</w:t>
+      </w:r>
+    </w:p>
+    <w:p>
+      <w:pPr>
+        <w:pStyle w:val="Overskrift3"/>
+      </w:pPr>
+    </w:p>
+    <w:p>
+      <w:pPr>
+        <w:pStyle w:val="Overskrift3"/>
+      </w:pPr>
+      <w:r>
+        <w:t>Participants</w:t>
+      </w:r>
+    </w:p>
+    <w:p>
+      <w:r>
+        <w:t>Infant from</w:t>
+      </w:r>
+      <w:r>
+        <w:t xml:space="preserve"> 0 to 7 months old. Infant with birth trauma, severe infection or hospitalized when answering the survey were excluded. Informed consent …</w:t>
+      </w:r>
+    </w:p>
+    <w:p>
+      <w:pPr>
+        <w:pStyle w:val="Overskrift3"/>
+      </w:pPr>
+    </w:p>
+    <w:p>
+      <w:pPr>
+        <w:pStyle w:val="Overskrift3"/>
+      </w:pPr>
+      <w:r>
+        <w:t>Exposure</w:t>
+      </w:r>
+    </w:p>
+    <w:p>
+      <w:r>
+        <w:t xml:space="preserve">Most infant develop a scar at the injection site after intradermal injection of the BCG vaccine. </w:t>
+      </w:r>
+      <w:r>
+        <w:t xml:space="preserve">The nurse reported </w:t>
+      </w:r>
+      <w:r>
+        <w:t xml:space="preserve">BCG vaccination </w:t>
+      </w:r>
+      <w:r>
+        <w:t>after</w:t>
+      </w:r>
+      <w:r>
+        <w:t xml:space="preserve"> asking the parents and checking t</w:t>
+      </w:r>
+      <w:r>
+        <w:t>he presence of a scar (present, doubtful, absent). In case of disagreement (e.g. vaccinated infant according to the parent but no scar) ….</w:t>
+      </w:r>
+    </w:p>
+    <w:p>
+      <w:pPr>
+        <w:pStyle w:val="Overskrift3"/>
+      </w:pPr>
+    </w:p>
+    <w:p>
+      <w:pPr>
+        <w:pStyle w:val="Overskrift3"/>
+      </w:pPr>
+      <w:r>
+        <w:t>Outcome</w:t>
+      </w:r>
+    </w:p>
+    <w:p>
+      <w:r>
+        <w:t>The primary outcome was 6 months survival from the enrolment visit. Death or emigration (i.e. right-censoring of the outcome) were identified through the national registry …</w:t>
+      </w:r>
+    </w:p>
+    <w:p>
+      <w:pPr>
+        <w:pStyle w:val="Overskrift3"/>
+      </w:pPr>
+    </w:p>
+    <w:p>
+      <w:pPr>
+        <w:pStyle w:val="Overskrift3"/>
+      </w:pPr>
+      <w:r>
+        <w:t>Data processing</w:t>
+      </w:r>
+    </w:p>
+    <w:p>
+      <w:r>
+        <w:t>…</w:t>
+      </w:r>
+    </w:p>
+    <w:p>
+      <w:pPr>
+        <w:pStyle w:val="Overskrift3"/>
+      </w:pPr>
     </w:p>
     <w:p/>
     <w:p>
       <w:pPr>
-        <w:pStyle w:val="Overskrift1"/>
-      </w:pPr>
-      <w:r>
-        <w:t>Methods</w:t>
-      </w:r>
-    </w:p>
-    <w:p>
-      <w:pPr>
         <w:pStyle w:val="Overskrift3"/>
       </w:pPr>
       <w:r>
-        <w:t>Study design</w:t>
-      </w:r>
-    </w:p>
-    <w:p>
-      <w:r>
-        <w:t xml:space="preserve">This is </w:t>
+        <w:t>Statistical analysis</w:t>
+      </w:r>
+    </w:p>
+    <w:p>
+      <w:r>
+        <w:t xml:space="preserve">To estimate the </w:t>
+      </w:r>
+      <w:r>
+        <w:t xml:space="preserve">age specific </w:t>
+      </w:r>
+      <w:r>
+        <w:t xml:space="preserve">6 months difference in survival </w:t>
+      </w:r>
+      <w:r>
+        <w:t>between BCG-vaccinated vs. non vaccinated infant, first a Cox model was used to model the hazard rate of death as a function of</w:t>
+      </w:r>
+      <w:r>
+        <w:t xml:space="preserve"> time since inclusion in the study (baseline hazard),</w:t>
+      </w:r>
+      <w:r>
+        <w:t xml:space="preserve"> age group (in month as a categorical variable) and BCG vaccination status</w:t>
+      </w:r>
+      <w:r>
+        <w:t xml:space="preserve"> (yes or no)</w:t>
+      </w:r>
+      <w:r>
+        <w:t xml:space="preserve">. The BCG vaccination effect was assumed constant for each age group </w:t>
+      </w:r>
+      <w:r>
+        <w:t xml:space="preserve">and over time </w:t>
+      </w:r>
+      <w:r>
+        <w:t>on the log-hazard scale. The p-value relative to the hazard ratio</w:t>
+      </w:r>
+      <w:r>
+        <w:t xml:space="preserve"> of BCG</w:t>
+      </w:r>
+      <w:r>
+        <w:t xml:space="preserve"> was use</w:t>
+      </w:r>
+      <w:r>
+        <w:t>d</w:t>
+      </w:r>
+      <w:r>
+        <w:t xml:space="preserve"> to evaluate the null hypothesis of no vaccine effect at all </w:t>
+      </w:r>
+      <w:proofErr w:type="spellStart"/>
+      <w:r>
+        <w:t>timepoint</w:t>
+      </w:r>
+      <w:proofErr w:type="spellEnd"/>
+      <w:r>
+        <w:t xml:space="preserve"> in all age groups.</w:t>
+      </w:r>
+      <w:r>
+        <w:t xml:space="preserve"> </w:t>
+      </w:r>
+      <w:r>
+        <w:t>The average difference in 6 months survival had all infants been vaccinated vs. none was use</w:t>
+      </w:r>
+      <w:r>
+        <w:t>d</w:t>
+      </w:r>
+      <w:bookmarkStart w:id="0" w:name="_GoBack"/>
+      <w:bookmarkEnd w:id="0"/>
+      <w:r>
+        <w:t xml:space="preserve"> to quantify the vaccine effect. The survival was estimated using an exponential approximation and the Breslow estimator of the baseline hazard.</w:t>
+      </w:r>
+    </w:p>
+    <w:p>
+      <w:r>
+        <w:t>In a sensitivity analysis</w:t>
+      </w:r>
+      <w:r>
+        <w:t>,</w:t>
+      </w:r>
+      <w:r>
+        <w:t xml:space="preserve"> the age effect on the log-hazard was modeled </w:t>
+      </w:r>
+      <w:r>
+        <w:t xml:space="preserve">in the Cox model </w:t>
+      </w:r>
+      <w:r>
+        <w:t xml:space="preserve">using p-splines based on the number of days since birth instead of assuming a log-hazard </w:t>
+      </w:r>
+      <w:r>
+        <w:t>specific to each month since birth.</w:t>
+      </w:r>
+    </w:p>
+    <w:p>
+      <w:r>
+        <w:t>In a secondary analysis,</w:t>
+      </w:r>
+      <w:r>
+        <w:t xml:space="preserve"> the age specific 6 </w:t>
       </w:r>
       <w:proofErr w:type="gramStart"/>
       <w:r>
-        <w:t>an</w:t>
+        <w:t>months</w:t>
       </w:r>
       <w:proofErr w:type="gramEnd"/>
       <w:r>
-        <w:t xml:space="preserve"> population-based cohort study organized as a systematic house-to-house survey. </w:t>
-      </w:r>
-      <w:r>
-        <w:t>A nurse</w:t>
+        <w:t xml:space="preserve"> difference in survival between BCG-vaccinated vs. non vaccinated infant was estimated separately for infant without DTP and for infant with DTP. A Cox model including DTP vaccination status in addition to age (as a categorical variable) and BCG vaccination status, with an interaction between DTP and BCG, was fitted. Survival probabilities were estimated for each age and vaccination group using the same method as for the main analysis.</w:t>
       </w:r>
       <w:r>
         <w:t xml:space="preserve"> </w:t>
       </w:r>
-      <w:proofErr w:type="gramStart"/>
-      <w:r>
-        <w:t>was sent</w:t>
-      </w:r>
-      <w:proofErr w:type="gramEnd"/>
-      <w:r>
-        <w:t xml:space="preserve"> to </w:t>
-      </w:r>
-      <w:r>
-        <w:t xml:space="preserve">visit </w:t>
-      </w:r>
-      <w:r>
-        <w:t>every household in the district ….</w:t>
-      </w:r>
-    </w:p>
-    <w:p>
-      <w:pPr>
-        <w:pStyle w:val="Overskrift3"/>
-      </w:pPr>
-    </w:p>
-    <w:p>
-      <w:pPr>
-        <w:pStyle w:val="Overskrift3"/>
-      </w:pPr>
-      <w:r>
-        <w:t>Participants</w:t>
-      </w:r>
-    </w:p>
-    <w:p>
-      <w:r>
-        <w:t>Infant from</w:t>
-      </w:r>
-      <w:r>
-        <w:t xml:space="preserve"> </w:t>
-      </w:r>
-      <w:proofErr w:type="gramStart"/>
-      <w:r>
-        <w:t>0</w:t>
-      </w:r>
-      <w:proofErr w:type="gramEnd"/>
-      <w:r>
-        <w:t xml:space="preserve"> to 7 months old. Infant with birth trauma, severe infection or hospitalized when answering the survey were excluded. Informed consent …</w:t>
-      </w:r>
-    </w:p>
-    <w:p>
-      <w:pPr>
-        <w:pStyle w:val="Overskrift3"/>
-      </w:pPr>
-    </w:p>
-    <w:p>
-      <w:pPr>
-        <w:pStyle w:val="Overskrift3"/>
-      </w:pPr>
-      <w:r>
-        <w:t>Exposure</w:t>
-      </w:r>
-    </w:p>
-    <w:p>
-      <w:r>
-        <w:t xml:space="preserve">Most infant develop a scar at the injection site after intradermal injection of the BCG vaccine. </w:t>
-      </w:r>
-      <w:r>
-        <w:t xml:space="preserve">The nurse reported </w:t>
-      </w:r>
-      <w:r>
-        <w:t xml:space="preserve">BCG vaccination </w:t>
-      </w:r>
-      <w:r>
-        <w:t>after</w:t>
-      </w:r>
-      <w:r>
-        <w:t xml:space="preserve"> asking the parents and checking t</w:t>
-      </w:r>
-      <w:r>
-        <w:t>he presence of a scar (present, doubtful, absent). In case of disagreement (e.g. vaccinated infant according to the parent but no scar) ….</w:t>
-      </w:r>
-    </w:p>
-    <w:p>
-      <w:pPr>
-        <w:pStyle w:val="Overskrift3"/>
-      </w:pPr>
-    </w:p>
-    <w:p>
-      <w:pPr>
-        <w:pStyle w:val="Overskrift3"/>
-      </w:pPr>
-      <w:r>
-        <w:t>Outcome</w:t>
-      </w:r>
-    </w:p>
-    <w:p>
-      <w:r>
-        <w:t xml:space="preserve">The primary outcome was 6 months survival from the enrolment visit. Death or emigration (i.e. </w:t>
-      </w:r>
-      <w:proofErr w:type="gramStart"/>
-      <w:r>
-        <w:t>right-censoring</w:t>
-      </w:r>
-      <w:proofErr w:type="gramEnd"/>
-      <w:r>
-        <w:t xml:space="preserve"> of the outcome) were identified through the national registry …</w:t>
-      </w:r>
-    </w:p>
-    <w:p>
-      <w:pPr>
-        <w:pStyle w:val="Overskrift3"/>
-      </w:pPr>
-    </w:p>
-    <w:p>
-      <w:pPr>
-        <w:pStyle w:val="Overskrift3"/>
-      </w:pPr>
-      <w:r>
-        <w:t>Data processing</w:t>
-      </w:r>
-    </w:p>
-    <w:p>
-      <w:r>
-        <w:t>…</w:t>
-      </w:r>
-    </w:p>
-    <w:p>
-      <w:pPr>
-        <w:pStyle w:val="Overskrift3"/>
-      </w:pPr>
-    </w:p>
-    <w:p/>
-    <w:p>
-      <w:pPr>
-        <w:pStyle w:val="Overskrift3"/>
-      </w:pPr>
-      <w:r>
-        <w:t>Statistical analysis</w:t>
-      </w:r>
-    </w:p>
-    <w:p>
-      <w:r>
-        <w:t xml:space="preserve">To estimate the </w:t>
-      </w:r>
-      <w:r>
-        <w:t xml:space="preserve">age specific </w:t>
-      </w:r>
-      <w:r>
-        <w:t xml:space="preserve">6 months difference in survival </w:t>
-      </w:r>
-      <w:r>
-        <w:t>between BCG-vaccinated vs. non vaccinated infant, first a Cox model was used to model the hazard rate of death as a function of</w:t>
-      </w:r>
-      <w:r>
-        <w:t xml:space="preserve"> time since inclusion in the study (baseline hazard),</w:t>
-      </w:r>
-      <w:r>
-        <w:t xml:space="preserve"> age group (in month as a categorical variable) and BCG vaccination status</w:t>
-      </w:r>
-      <w:r>
-        <w:t xml:space="preserve"> (yes or no)</w:t>
-      </w:r>
-      <w:r>
-        <w:t xml:space="preserve">. The BCG vaccination effect </w:t>
-      </w:r>
-      <w:proofErr w:type="gramStart"/>
-      <w:r>
-        <w:t>was assumed</w:t>
-      </w:r>
-      <w:proofErr w:type="gramEnd"/>
-      <w:r>
-        <w:t xml:space="preserve"> constant for each age group </w:t>
-      </w:r>
-      <w:r>
-        <w:t xml:space="preserve">and over time </w:t>
-      </w:r>
-      <w:r>
-        <w:t xml:space="preserve">on the log-hazard scale. The survival </w:t>
-      </w:r>
-      <w:proofErr w:type="gramStart"/>
-      <w:r>
-        <w:t>was then evaluated</w:t>
-      </w:r>
-      <w:proofErr w:type="gramEnd"/>
-      <w:r>
-        <w:t xml:space="preserve"> for each age and vaccination group using the exponential approximation for the survival and the Breslow estimator of the baseline hazard. The p-value relative to the hazard ratio</w:t>
-      </w:r>
-      <w:r>
-        <w:t xml:space="preserve"> of BCG</w:t>
-      </w:r>
-      <w:r>
-        <w:t xml:space="preserve"> </w:t>
-      </w:r>
-      <w:proofErr w:type="gramStart"/>
-      <w:r>
-        <w:t>was use</w:t>
-      </w:r>
-      <w:r>
-        <w:t>d</w:t>
-      </w:r>
-      <w:proofErr w:type="gramEnd"/>
+      <w:r>
+        <w:t>P-value relative to the hazard ratio for (</w:t>
+      </w:r>
+      <w:proofErr w:type="spellStart"/>
+      <w:r>
+        <w:t>i</w:t>
+      </w:r>
+      <w:proofErr w:type="spellEnd"/>
+      <w:r>
+        <w:t xml:space="preserve">) BCG among non-vaccinated DTP infants (ii) BCG among vaccinated DTP infants were </w:t>
+      </w:r>
+      <w:proofErr w:type="spellStart"/>
+      <w:r>
+        <w:t>use</w:t>
+      </w:r>
+      <w:proofErr w:type="spellEnd"/>
       <w:r>
         <w:t xml:space="preserve"> to evaluate the null hypothesis of no vaccine effect at all </w:t>
       </w:r>
@@ -344,70 +371,12 @@
       <w:r>
         <w:t>timepoint</w:t>
       </w:r>
+      <w:r>
+        <w:t>s</w:t>
+      </w:r>
       <w:proofErr w:type="spellEnd"/>
       <w:r>
-        <w:t xml:space="preserve"> in all age groups.</w:t>
-      </w:r>
-      <w:r>
-        <w:t xml:space="preserve"> </w:t>
-      </w:r>
-    </w:p>
-    <w:p>
-      <w:r>
-        <w:t>In a sensitivity analysis</w:t>
-      </w:r>
-      <w:r>
-        <w:t>,</w:t>
-      </w:r>
-      <w:r>
-        <w:t xml:space="preserve"> the age effect on the log-hazard was modeled </w:t>
-      </w:r>
-      <w:r>
-        <w:t xml:space="preserve">in the Cox model </w:t>
-      </w:r>
-      <w:r>
-        <w:t xml:space="preserve">using p-splines based on the number of days since birth instead of assuming a log-hazard </w:t>
-      </w:r>
-      <w:r>
-        <w:t>specific to each month since birth.</w:t>
-      </w:r>
-    </w:p>
-    <w:p>
-      <w:r>
-        <w:t>In a secondary analysis,</w:t>
-      </w:r>
-      <w:r>
-        <w:t xml:space="preserve"> the age specific 6 </w:t>
-      </w:r>
-      <w:proofErr w:type="gramStart"/>
-      <w:r>
-        <w:t>months</w:t>
-      </w:r>
-      <w:proofErr w:type="gramEnd"/>
-      <w:r>
-        <w:t xml:space="preserve"> difference in survival between BCG-vaccinated vs. non vaccinated infant was estimated separately for infant without DTP and for infant with DTP. A Cox model including DTP vaccination status in addition to age (as a categorical variable) and BCG vaccination status, with an interaction between DTP and BCG, </w:t>
-      </w:r>
-      <w:proofErr w:type="gramStart"/>
-      <w:r>
-        <w:t>was fitted</w:t>
-      </w:r>
-      <w:proofErr w:type="gramEnd"/>
-      <w:r>
-        <w:t xml:space="preserve">. Survival probabilities </w:t>
-      </w:r>
-      <w:proofErr w:type="gramStart"/>
-      <w:r>
-        <w:t>were estimated</w:t>
-      </w:r>
-      <w:proofErr w:type="gramEnd"/>
-      <w:r>
-        <w:t xml:space="preserve"> for each age and vaccination group using the same method as for the main analysis.</w:t>
-      </w:r>
-      <w:r>
-        <w:t xml:space="preserve"> </w:t>
-      </w:r>
-      <w:r>
-        <w:t>P-value relative to the hazard ratio for (</w:t>
+        <w:t xml:space="preserve"> in all age groups among (</w:t>
       </w:r>
       <w:proofErr w:type="spellStart"/>
       <w:r>
@@ -415,33 +384,6 @@
       </w:r>
       <w:proofErr w:type="spellEnd"/>
       <w:r>
-        <w:t xml:space="preserve">) BCG among non-vaccinated DTP infants (ii) BCG among vaccinated DTP infants were </w:t>
-      </w:r>
-      <w:proofErr w:type="spellStart"/>
-      <w:r>
-        <w:t>use</w:t>
-      </w:r>
-      <w:proofErr w:type="spellEnd"/>
-      <w:r>
-        <w:t xml:space="preserve"> to evaluate the null hypothesis of no vaccine effect at all </w:t>
-      </w:r>
-      <w:proofErr w:type="spellStart"/>
-      <w:r>
-        <w:t>timepoint</w:t>
-      </w:r>
-      <w:r>
-        <w:t>s</w:t>
-      </w:r>
-      <w:proofErr w:type="spellEnd"/>
-      <w:r>
-        <w:t xml:space="preserve"> in all age groups among (</w:t>
-      </w:r>
-      <w:proofErr w:type="spellStart"/>
-      <w:r>
-        <w:t>i</w:t>
-      </w:r>
-      <w:proofErr w:type="spellEnd"/>
-      <w:r>
         <w:t xml:space="preserve">) non vaccinated DTP infants or (ii) vaccinated DTP infants.  </w:t>
       </w:r>
     </w:p>
@@ -453,15 +395,7 @@
         <w:t xml:space="preserve">of </w:t>
       </w:r>
       <w:r>
-        <w:t xml:space="preserve">related software package, </w:t>
-      </w:r>
-      <w:proofErr w:type="gramStart"/>
-      <w:r>
-        <w:t>can be found</w:t>
-      </w:r>
-      <w:proofErr w:type="gramEnd"/>
-      <w:r>
-        <w:t xml:space="preserve"> at </w:t>
+        <w:t xml:space="preserve">related software package, can be found at </w:t>
       </w:r>
       <w:hyperlink r:id="rId4" w:history="1">
         <w:r>
@@ -482,26 +416,11 @@
       <w:r>
         <w:t>Results</w:t>
       </w:r>
-      <w:bookmarkStart w:id="0" w:name="_GoBack"/>
-      <w:bookmarkEnd w:id="0"/>
     </w:p>
     <w:p/>
     <w:p>
-      <w:proofErr w:type="gramStart"/>
-      <w:r>
-        <w:t>5274</w:t>
-      </w:r>
-      <w:proofErr w:type="gramEnd"/>
-      <w:r>
-        <w:t xml:space="preserve"> children were included in the study. Among them 222 (4.21%) died by the end of follow-up, 2548 (48.31%) survived, and 2504 (47.48%) were lost during the follow-up period and their survival outcome was thus not know at 6 months. Lost to follow-up mainly occurred between month 4 to month </w:t>
-      </w:r>
-      <w:proofErr w:type="gramStart"/>
-      <w:r>
-        <w:t>6</w:t>
-      </w:r>
-      <w:proofErr w:type="gramEnd"/>
-      <w:r>
-        <w:t xml:space="preserve"> (figure 1). 3301</w:t>
+      <w:r>
+        <w:t>5274 children were included in the study. Among them 222 (4.21%) died by the end of follow-up, 2548 (48.31%) survived, and 2504 (47.48%) were lost during the follow-up period and their survival outcome was thus not know at 6 months. Lost to follow-up mainly occurred between month 4 to month 6 (figure 1). 3301</w:t>
       </w:r>
       <w:r>
         <w:t xml:space="preserve"> (62.59%)</w:t>
@@ -539,23 +458,7 @@
         <w:t xml:space="preserve"> Descriptive </w:t>
       </w:r>
       <w:r>
-        <w:t xml:space="preserve">statistics about the vaccination group </w:t>
-      </w:r>
-      <w:proofErr w:type="gramStart"/>
-      <w:r>
-        <w:t>can be found</w:t>
-      </w:r>
-      <w:proofErr w:type="gramEnd"/>
-      <w:r>
-        <w:t xml:space="preserve"> in table 1. In </w:t>
-      </w:r>
-      <w:proofErr w:type="gramStart"/>
-      <w:r>
-        <w:t>particular</w:t>
-      </w:r>
-      <w:proofErr w:type="gramEnd"/>
-      <w:r>
-        <w:t xml:space="preserve"> </w:t>
+        <w:t xml:space="preserve">statistics about the vaccination group can be found in table 1. In particular </w:t>
       </w:r>
       <w:r>
         <w:t>only 31 (1.6%) infants received DTP but not BCG</w:t>

</xml_diff>